<commit_message>
Unable to pull the data from twitter. Using Kaggle Dataset and moving ahead.
</commit_message>
<xml_diff>
--- a/Covid - 19 Vaccines Analysis.docx
+++ b/Covid - 19 Vaccines Analysis.docx
@@ -1,6 +1,6 @@
 
 <file path=word/document.xml><?xml version="1.0" encoding="utf-8"?>
-<w:document xmlns:wpc="http://schemas.microsoft.com/office/word/2010/wordprocessingCanvas" xmlns:cx="http://schemas.microsoft.com/office/drawing/2014/chartex" xmlns:cx1="http://schemas.microsoft.com/office/drawing/2015/9/8/chartex" xmlns:cx2="http://schemas.microsoft.com/office/drawing/2015/10/21/chartex" xmlns:cx3="http://schemas.microsoft.com/office/drawing/2016/5/9/chartex" xmlns:cx4="http://schemas.microsoft.com/office/drawing/2016/5/10/chartex" xmlns:cx5="http://schemas.microsoft.com/office/drawing/2016/5/11/chartex" xmlns:cx6="http://schemas.microsoft.com/office/drawing/2016/5/12/chartex" xmlns:cx7="http://schemas.microsoft.com/office/drawing/2016/5/13/chartex" xmlns:cx8="http://schemas.microsoft.com/office/drawing/2016/5/14/chartex" xmlns:mc="http://schemas.openxmlformats.org/markup-compatibility/2006" xmlns:aink="http://schemas.microsoft.com/office/drawing/2016/ink" xmlns:am3d="http://schemas.microsoft.com/office/drawing/2017/model3d" xmlns:o="urn:schemas-microsoft-com:office:office" xmlns:oel="http://schemas.microsoft.com/office/2019/extlst" xmlns:r="http://schemas.openxmlformats.org/officeDocument/2006/relationships" xmlns:m="http://schemas.openxmlformats.org/officeDocument/2006/math" xmlns:v="urn:schemas-microsoft-com:vml" xmlns:wp14="http://schemas.microsoft.com/office/word/2010/wordprocessingDrawing" xmlns:wp="http://schemas.openxmlformats.org/drawingml/2006/wordprocessingDrawing" xmlns:w10="urn:schemas-microsoft-com:office:word" xmlns:w="http://schemas.openxmlformats.org/wordprocessingml/2006/main" xmlns:w14="http://schemas.microsoft.com/office/word/2010/wordml" xmlns:w15="http://schemas.microsoft.com/office/word/2012/wordml" xmlns:w16cex="http://schemas.microsoft.com/office/word/2018/wordml/cex" xmlns:w16cid="http://schemas.microsoft.com/office/word/2016/wordml/cid" xmlns:w16="http://schemas.microsoft.com/office/word/2018/wordml" xmlns:w16du="http://schemas.microsoft.com/office/word/2023/wordml/word16du" xmlns:w16sdtdh="http://schemas.microsoft.com/office/word/2020/wordml/sdtdatahash" xmlns:w16se="http://schemas.microsoft.com/office/word/2015/wordml/symex" xmlns:wpg="http://schemas.microsoft.com/office/word/2010/wordprocessingGroup" xmlns:wpi="http://schemas.microsoft.com/office/word/2010/wordprocessingInk" xmlns:wne="http://schemas.microsoft.com/office/word/2006/wordml" xmlns:wps="http://schemas.microsoft.com/office/word/2010/wordprocessingShape" mc:Ignorable="w14 w15 w16se w16cid w16 w16cex w16sdtdh wp14">
+<w:document xmlns:wpc="http://schemas.microsoft.com/office/word/2010/wordprocessingCanvas" xmlns:cx="http://schemas.microsoft.com/office/drawing/2014/chartex" xmlns:cx1="http://schemas.microsoft.com/office/drawing/2015/9/8/chartex" xmlns:cx2="http://schemas.microsoft.com/office/drawing/2015/10/21/chartex" xmlns:cx3="http://schemas.microsoft.com/office/drawing/2016/5/9/chartex" xmlns:cx4="http://schemas.microsoft.com/office/drawing/2016/5/10/chartex" xmlns:cx5="http://schemas.microsoft.com/office/drawing/2016/5/11/chartex" xmlns:cx6="http://schemas.microsoft.com/office/drawing/2016/5/12/chartex" xmlns:cx7="http://schemas.microsoft.com/office/drawing/2016/5/13/chartex" xmlns:cx8="http://schemas.microsoft.com/office/drawing/2016/5/14/chartex" xmlns:mc="http://schemas.openxmlformats.org/markup-compatibility/2006" xmlns:aink="http://schemas.microsoft.com/office/drawing/2016/ink" xmlns:am3d="http://schemas.microsoft.com/office/drawing/2017/model3d" xmlns:o="urn:schemas-microsoft-com:office:office" xmlns:oel="http://schemas.microsoft.com/office/2019/extlst" xmlns:r="http://schemas.openxmlformats.org/officeDocument/2006/relationships" xmlns:m="http://schemas.openxmlformats.org/officeDocument/2006/math" xmlns:v="urn:schemas-microsoft-com:vml" xmlns:wp14="http://schemas.microsoft.com/office/word/2010/wordprocessingDrawing" xmlns:wp="http://schemas.openxmlformats.org/drawingml/2006/wordprocessingDrawing" xmlns:w10="urn:schemas-microsoft-com:office:word" xmlns:w="http://schemas.openxmlformats.org/wordprocessingml/2006/main" xmlns:w14="http://schemas.microsoft.com/office/word/2010/wordml" xmlns:w15="http://schemas.microsoft.com/office/word/2012/wordml" xmlns:w16cex="http://schemas.microsoft.com/office/word/2018/wordml/cex" xmlns:w16cid="http://schemas.microsoft.com/office/word/2016/wordml/cid" xmlns:w16="http://schemas.microsoft.com/office/word/2018/wordml" xmlns:w16sdtdh="http://schemas.microsoft.com/office/word/2020/wordml/sdtdatahash" xmlns:w16se="http://schemas.microsoft.com/office/word/2015/wordml/symex" xmlns:wpg="http://schemas.microsoft.com/office/word/2010/wordprocessingGroup" xmlns:wpi="http://schemas.microsoft.com/office/word/2010/wordprocessingInk" xmlns:wne="http://schemas.microsoft.com/office/word/2006/wordml" xmlns:wps="http://schemas.microsoft.com/office/word/2010/wordprocessingShape" mc:Ignorable="w14 w15 w16se w16cid w16 w16cex w16sdtdh wp14">
   <w:body>
     <w:p>
       <w:pPr>
@@ -944,18 +944,7 @@
           <w:szCs w:val="24"/>
           <w:lang w:val="en-US"/>
         </w:rPr>
-        <w:t xml:space="preserve">Flume no longer works with most tutorials because the twitter ingestion that flume uses (even the latest version) is using the old v1.1 streaming API, which is now deprecated, even with Elevated Access Deprecation </w:t>
-      </w:r>
-      <w:r>
-        <w:rPr>
-          <w:rFonts w:ascii="Avenir Next LT Pro Light" w:hAnsi="Avenir Next LT Pro Light"/>
-          <w:b/>
-          <w:bCs/>
-          <w:sz w:val="24"/>
-          <w:szCs w:val="24"/>
-          <w:lang w:val="en-US"/>
-        </w:rPr>
-        <w:t>announcement</w:t>
+        <w:t>Flume no longer works with most tutorials because the twitter ingestion that flume uses (even the latest version) is using the old v1.1 streaming API, which is now deprecated, even with Elevated Access Deprecation announcement</w:t>
       </w:r>
       <w:r>
         <w:rPr>
@@ -1004,6 +993,38 @@
         <w:jc w:val="both"/>
         <w:rPr>
           <w:rFonts w:ascii="Avenir Next LT Pro Light" w:hAnsi="Avenir Next LT Pro Light"/>
+          <w:i/>
+          <w:iCs/>
+          <w:sz w:val="24"/>
+          <w:szCs w:val="24"/>
+          <w:u w:val="single"/>
+          <w:lang w:val="en-US"/>
+        </w:rPr>
+      </w:pPr>
+      <w:r>
+        <w:rPr>
+          <w:rFonts w:ascii="Avenir Next LT Pro Light" w:hAnsi="Avenir Next LT Pro Light"/>
+          <w:i/>
+          <w:iCs/>
+          <w:sz w:val="24"/>
+          <w:szCs w:val="24"/>
+          <w:u w:val="single"/>
+          <w:lang w:val="en-US"/>
+        </w:rPr>
+        <w:t xml:space="preserve">Alternate method we tried to use to collect the “Tweets” from twitter, unfortunately pulling of tweets has been blocked from Tweeter itself. </w:t>
+      </w:r>
+    </w:p>
+    <w:p>
+      <w:pPr>
+        <w:pStyle w:val="ListParagraph"/>
+        <w:numPr>
+          <w:ilvl w:val="0"/>
+          <w:numId w:val="4"/>
+        </w:numPr>
+        <w:spacing w:after="0" w:line="276" w:lineRule="auto"/>
+        <w:jc w:val="both"/>
+        <w:rPr>
+          <w:rFonts w:ascii="Avenir Next LT Pro Light" w:hAnsi="Avenir Next LT Pro Light"/>
           <w:sz w:val="24"/>
           <w:szCs w:val="24"/>
           <w:lang w:val="en-US"/>
@@ -1160,7 +1181,6 @@
           <w:u w:val="single"/>
           <w:lang w:val="en-US"/>
         </w:rPr>
-        <w:lastRenderedPageBreak/>
         <w:t>Ref Link:</w:t>
       </w:r>
     </w:p>
@@ -1291,7 +1311,7 @@
 </file>
 
 <file path=word/endnotes.xml><?xml version="1.0" encoding="utf-8"?>
-<w:endnotes xmlns:wpc="http://schemas.microsoft.com/office/word/2010/wordprocessingCanvas" xmlns:cx="http://schemas.microsoft.com/office/drawing/2014/chartex" xmlns:cx1="http://schemas.microsoft.com/office/drawing/2015/9/8/chartex" xmlns:cx2="http://schemas.microsoft.com/office/drawing/2015/10/21/chartex" xmlns:cx3="http://schemas.microsoft.com/office/drawing/2016/5/9/chartex" xmlns:cx4="http://schemas.microsoft.com/office/drawing/2016/5/10/chartex" xmlns:cx5="http://schemas.microsoft.com/office/drawing/2016/5/11/chartex" xmlns:cx6="http://schemas.microsoft.com/office/drawing/2016/5/12/chartex" xmlns:cx7="http://schemas.microsoft.com/office/drawing/2016/5/13/chartex" xmlns:cx8="http://schemas.microsoft.com/office/drawing/2016/5/14/chartex" xmlns:mc="http://schemas.openxmlformats.org/markup-compatibility/2006" xmlns:aink="http://schemas.microsoft.com/office/drawing/2016/ink" xmlns:am3d="http://schemas.microsoft.com/office/drawing/2017/model3d" xmlns:o="urn:schemas-microsoft-com:office:office" xmlns:oel="http://schemas.microsoft.com/office/2019/extlst" xmlns:r="http://schemas.openxmlformats.org/officeDocument/2006/relationships" xmlns:m="http://schemas.openxmlformats.org/officeDocument/2006/math" xmlns:v="urn:schemas-microsoft-com:vml" xmlns:wp14="http://schemas.microsoft.com/office/word/2010/wordprocessingDrawing" xmlns:wp="http://schemas.openxmlformats.org/drawingml/2006/wordprocessingDrawing" xmlns:w10="urn:schemas-microsoft-com:office:word" xmlns:w="http://schemas.openxmlformats.org/wordprocessingml/2006/main" xmlns:w14="http://schemas.microsoft.com/office/word/2010/wordml" xmlns:w15="http://schemas.microsoft.com/office/word/2012/wordml" xmlns:w16cex="http://schemas.microsoft.com/office/word/2018/wordml/cex" xmlns:w16cid="http://schemas.microsoft.com/office/word/2016/wordml/cid" xmlns:w16="http://schemas.microsoft.com/office/word/2018/wordml" xmlns:w16du="http://schemas.microsoft.com/office/word/2023/wordml/word16du" xmlns:w16sdtdh="http://schemas.microsoft.com/office/word/2020/wordml/sdtdatahash" xmlns:w16se="http://schemas.microsoft.com/office/word/2015/wordml/symex" xmlns:wpg="http://schemas.microsoft.com/office/word/2010/wordprocessingGroup" xmlns:wpi="http://schemas.microsoft.com/office/word/2010/wordprocessingInk" xmlns:wne="http://schemas.microsoft.com/office/word/2006/wordml" xmlns:wps="http://schemas.microsoft.com/office/word/2010/wordprocessingShape" mc:Ignorable="w14 w15 w16se w16cid w16 w16cex w16sdtdh wp14">
+<w:endnotes xmlns:wpc="http://schemas.microsoft.com/office/word/2010/wordprocessingCanvas" xmlns:cx="http://schemas.microsoft.com/office/drawing/2014/chartex" xmlns:cx1="http://schemas.microsoft.com/office/drawing/2015/9/8/chartex" xmlns:cx2="http://schemas.microsoft.com/office/drawing/2015/10/21/chartex" xmlns:cx3="http://schemas.microsoft.com/office/drawing/2016/5/9/chartex" xmlns:cx4="http://schemas.microsoft.com/office/drawing/2016/5/10/chartex" xmlns:cx5="http://schemas.microsoft.com/office/drawing/2016/5/11/chartex" xmlns:cx6="http://schemas.microsoft.com/office/drawing/2016/5/12/chartex" xmlns:cx7="http://schemas.microsoft.com/office/drawing/2016/5/13/chartex" xmlns:cx8="http://schemas.microsoft.com/office/drawing/2016/5/14/chartex" xmlns:mc="http://schemas.openxmlformats.org/markup-compatibility/2006" xmlns:aink="http://schemas.microsoft.com/office/drawing/2016/ink" xmlns:am3d="http://schemas.microsoft.com/office/drawing/2017/model3d" xmlns:o="urn:schemas-microsoft-com:office:office" xmlns:oel="http://schemas.microsoft.com/office/2019/extlst" xmlns:r="http://schemas.openxmlformats.org/officeDocument/2006/relationships" xmlns:m="http://schemas.openxmlformats.org/officeDocument/2006/math" xmlns:v="urn:schemas-microsoft-com:vml" xmlns:wp14="http://schemas.microsoft.com/office/word/2010/wordprocessingDrawing" xmlns:wp="http://schemas.openxmlformats.org/drawingml/2006/wordprocessingDrawing" xmlns:w10="urn:schemas-microsoft-com:office:word" xmlns:w="http://schemas.openxmlformats.org/wordprocessingml/2006/main" xmlns:w14="http://schemas.microsoft.com/office/word/2010/wordml" xmlns:w15="http://schemas.microsoft.com/office/word/2012/wordml" xmlns:w16cex="http://schemas.microsoft.com/office/word/2018/wordml/cex" xmlns:w16cid="http://schemas.microsoft.com/office/word/2016/wordml/cid" xmlns:w16="http://schemas.microsoft.com/office/word/2018/wordml" xmlns:w16sdtdh="http://schemas.microsoft.com/office/word/2020/wordml/sdtdatahash" xmlns:w16se="http://schemas.microsoft.com/office/word/2015/wordml/symex" xmlns:wpg="http://schemas.microsoft.com/office/word/2010/wordprocessingGroup" xmlns:wpi="http://schemas.microsoft.com/office/word/2010/wordprocessingInk" xmlns:wne="http://schemas.microsoft.com/office/word/2006/wordml" xmlns:wps="http://schemas.microsoft.com/office/word/2010/wordprocessingShape" mc:Ignorable="w14 w15 w16se w16cid w16 w16cex w16sdtdh wp14">
   <w:endnote w:type="separator" w:id="-1">
     <w:p>
       <w:pPr>
@@ -1316,7 +1336,7 @@
 </file>
 
 <file path=word/footnotes.xml><?xml version="1.0" encoding="utf-8"?>
-<w:footnotes xmlns:wpc="http://schemas.microsoft.com/office/word/2010/wordprocessingCanvas" xmlns:cx="http://schemas.microsoft.com/office/drawing/2014/chartex" xmlns:cx1="http://schemas.microsoft.com/office/drawing/2015/9/8/chartex" xmlns:cx2="http://schemas.microsoft.com/office/drawing/2015/10/21/chartex" xmlns:cx3="http://schemas.microsoft.com/office/drawing/2016/5/9/chartex" xmlns:cx4="http://schemas.microsoft.com/office/drawing/2016/5/10/chartex" xmlns:cx5="http://schemas.microsoft.com/office/drawing/2016/5/11/chartex" xmlns:cx6="http://schemas.microsoft.com/office/drawing/2016/5/12/chartex" xmlns:cx7="http://schemas.microsoft.com/office/drawing/2016/5/13/chartex" xmlns:cx8="http://schemas.microsoft.com/office/drawing/2016/5/14/chartex" xmlns:mc="http://schemas.openxmlformats.org/markup-compatibility/2006" xmlns:aink="http://schemas.microsoft.com/office/drawing/2016/ink" xmlns:am3d="http://schemas.microsoft.com/office/drawing/2017/model3d" xmlns:o="urn:schemas-microsoft-com:office:office" xmlns:oel="http://schemas.microsoft.com/office/2019/extlst" xmlns:r="http://schemas.openxmlformats.org/officeDocument/2006/relationships" xmlns:m="http://schemas.openxmlformats.org/officeDocument/2006/math" xmlns:v="urn:schemas-microsoft-com:vml" xmlns:wp14="http://schemas.microsoft.com/office/word/2010/wordprocessingDrawing" xmlns:wp="http://schemas.openxmlformats.org/drawingml/2006/wordprocessingDrawing" xmlns:w10="urn:schemas-microsoft-com:office:word" xmlns:w="http://schemas.openxmlformats.org/wordprocessingml/2006/main" xmlns:w14="http://schemas.microsoft.com/office/word/2010/wordml" xmlns:w15="http://schemas.microsoft.com/office/word/2012/wordml" xmlns:w16cex="http://schemas.microsoft.com/office/word/2018/wordml/cex" xmlns:w16cid="http://schemas.microsoft.com/office/word/2016/wordml/cid" xmlns:w16="http://schemas.microsoft.com/office/word/2018/wordml" xmlns:w16du="http://schemas.microsoft.com/office/word/2023/wordml/word16du" xmlns:w16sdtdh="http://schemas.microsoft.com/office/word/2020/wordml/sdtdatahash" xmlns:w16se="http://schemas.microsoft.com/office/word/2015/wordml/symex" xmlns:wpg="http://schemas.microsoft.com/office/word/2010/wordprocessingGroup" xmlns:wpi="http://schemas.microsoft.com/office/word/2010/wordprocessingInk" xmlns:wne="http://schemas.microsoft.com/office/word/2006/wordml" xmlns:wps="http://schemas.microsoft.com/office/word/2010/wordprocessingShape" mc:Ignorable="w14 w15 w16se w16cid w16 w16cex w16sdtdh wp14">
+<w:footnotes xmlns:wpc="http://schemas.microsoft.com/office/word/2010/wordprocessingCanvas" xmlns:cx="http://schemas.microsoft.com/office/drawing/2014/chartex" xmlns:cx1="http://schemas.microsoft.com/office/drawing/2015/9/8/chartex" xmlns:cx2="http://schemas.microsoft.com/office/drawing/2015/10/21/chartex" xmlns:cx3="http://schemas.microsoft.com/office/drawing/2016/5/9/chartex" xmlns:cx4="http://schemas.microsoft.com/office/drawing/2016/5/10/chartex" xmlns:cx5="http://schemas.microsoft.com/office/drawing/2016/5/11/chartex" xmlns:cx6="http://schemas.microsoft.com/office/drawing/2016/5/12/chartex" xmlns:cx7="http://schemas.microsoft.com/office/drawing/2016/5/13/chartex" xmlns:cx8="http://schemas.microsoft.com/office/drawing/2016/5/14/chartex" xmlns:mc="http://schemas.openxmlformats.org/markup-compatibility/2006" xmlns:aink="http://schemas.microsoft.com/office/drawing/2016/ink" xmlns:am3d="http://schemas.microsoft.com/office/drawing/2017/model3d" xmlns:o="urn:schemas-microsoft-com:office:office" xmlns:oel="http://schemas.microsoft.com/office/2019/extlst" xmlns:r="http://schemas.openxmlformats.org/officeDocument/2006/relationships" xmlns:m="http://schemas.openxmlformats.org/officeDocument/2006/math" xmlns:v="urn:schemas-microsoft-com:vml" xmlns:wp14="http://schemas.microsoft.com/office/word/2010/wordprocessingDrawing" xmlns:wp="http://schemas.openxmlformats.org/drawingml/2006/wordprocessingDrawing" xmlns:w10="urn:schemas-microsoft-com:office:word" xmlns:w="http://schemas.openxmlformats.org/wordprocessingml/2006/main" xmlns:w14="http://schemas.microsoft.com/office/word/2010/wordml" xmlns:w15="http://schemas.microsoft.com/office/word/2012/wordml" xmlns:w16cex="http://schemas.microsoft.com/office/word/2018/wordml/cex" xmlns:w16cid="http://schemas.microsoft.com/office/word/2016/wordml/cid" xmlns:w16="http://schemas.microsoft.com/office/word/2018/wordml" xmlns:w16sdtdh="http://schemas.microsoft.com/office/word/2020/wordml/sdtdatahash" xmlns:w16se="http://schemas.microsoft.com/office/word/2015/wordml/symex" xmlns:wpg="http://schemas.microsoft.com/office/word/2010/wordprocessingGroup" xmlns:wpi="http://schemas.microsoft.com/office/word/2010/wordprocessingInk" xmlns:wne="http://schemas.microsoft.com/office/word/2006/wordml" xmlns:wps="http://schemas.microsoft.com/office/word/2010/wordprocessingShape" mc:Ignorable="w14 w15 w16se w16cid w16 w16cex w16sdtdh wp14">
   <w:footnote w:type="separator" w:id="-1">
     <w:p>
       <w:pPr>
@@ -1341,7 +1361,7 @@
 </file>
 
 <file path=word/numbering.xml><?xml version="1.0" encoding="utf-8"?>
-<w:numbering xmlns:wpc="http://schemas.microsoft.com/office/word/2010/wordprocessingCanvas" xmlns:cx="http://schemas.microsoft.com/office/drawing/2014/chartex" xmlns:cx1="http://schemas.microsoft.com/office/drawing/2015/9/8/chartex" xmlns:cx2="http://schemas.microsoft.com/office/drawing/2015/10/21/chartex" xmlns:cx3="http://schemas.microsoft.com/office/drawing/2016/5/9/chartex" xmlns:cx4="http://schemas.microsoft.com/office/drawing/2016/5/10/chartex" xmlns:cx5="http://schemas.microsoft.com/office/drawing/2016/5/11/chartex" xmlns:cx6="http://schemas.microsoft.com/office/drawing/2016/5/12/chartex" xmlns:cx7="http://schemas.microsoft.com/office/drawing/2016/5/13/chartex" xmlns:cx8="http://schemas.microsoft.com/office/drawing/2016/5/14/chartex" xmlns:mc="http://schemas.openxmlformats.org/markup-compatibility/2006" xmlns:aink="http://schemas.microsoft.com/office/drawing/2016/ink" xmlns:am3d="http://schemas.microsoft.com/office/drawing/2017/model3d" xmlns:o="urn:schemas-microsoft-com:office:office" xmlns:oel="http://schemas.microsoft.com/office/2019/extlst" xmlns:r="http://schemas.openxmlformats.org/officeDocument/2006/relationships" xmlns:m="http://schemas.openxmlformats.org/officeDocument/2006/math" xmlns:v="urn:schemas-microsoft-com:vml" xmlns:wp14="http://schemas.microsoft.com/office/word/2010/wordprocessingDrawing" xmlns:wp="http://schemas.openxmlformats.org/drawingml/2006/wordprocessingDrawing" xmlns:w10="urn:schemas-microsoft-com:office:word" xmlns:w="http://schemas.openxmlformats.org/wordprocessingml/2006/main" xmlns:w14="http://schemas.microsoft.com/office/word/2010/wordml" xmlns:w15="http://schemas.microsoft.com/office/word/2012/wordml" xmlns:w16cex="http://schemas.microsoft.com/office/word/2018/wordml/cex" xmlns:w16cid="http://schemas.microsoft.com/office/word/2016/wordml/cid" xmlns:w16="http://schemas.microsoft.com/office/word/2018/wordml" xmlns:w16du="http://schemas.microsoft.com/office/word/2023/wordml/word16du" xmlns:w16sdtdh="http://schemas.microsoft.com/office/word/2020/wordml/sdtdatahash" xmlns:w16se="http://schemas.microsoft.com/office/word/2015/wordml/symex" xmlns:wpg="http://schemas.microsoft.com/office/word/2010/wordprocessingGroup" xmlns:wpi="http://schemas.microsoft.com/office/word/2010/wordprocessingInk" xmlns:wne="http://schemas.microsoft.com/office/word/2006/wordml" xmlns:wps="http://schemas.microsoft.com/office/word/2010/wordprocessingShape" mc:Ignorable="w14 w15 w16se w16cid w16 w16cex w16sdtdh wp14">
+<w:numbering xmlns:wpc="http://schemas.microsoft.com/office/word/2010/wordprocessingCanvas" xmlns:cx="http://schemas.microsoft.com/office/drawing/2014/chartex" xmlns:cx1="http://schemas.microsoft.com/office/drawing/2015/9/8/chartex" xmlns:cx2="http://schemas.microsoft.com/office/drawing/2015/10/21/chartex" xmlns:cx3="http://schemas.microsoft.com/office/drawing/2016/5/9/chartex" xmlns:cx4="http://schemas.microsoft.com/office/drawing/2016/5/10/chartex" xmlns:cx5="http://schemas.microsoft.com/office/drawing/2016/5/11/chartex" xmlns:cx6="http://schemas.microsoft.com/office/drawing/2016/5/12/chartex" xmlns:cx7="http://schemas.microsoft.com/office/drawing/2016/5/13/chartex" xmlns:cx8="http://schemas.microsoft.com/office/drawing/2016/5/14/chartex" xmlns:mc="http://schemas.openxmlformats.org/markup-compatibility/2006" xmlns:aink="http://schemas.microsoft.com/office/drawing/2016/ink" xmlns:am3d="http://schemas.microsoft.com/office/drawing/2017/model3d" xmlns:o="urn:schemas-microsoft-com:office:office" xmlns:oel="http://schemas.microsoft.com/office/2019/extlst" xmlns:r="http://schemas.openxmlformats.org/officeDocument/2006/relationships" xmlns:m="http://schemas.openxmlformats.org/officeDocument/2006/math" xmlns:v="urn:schemas-microsoft-com:vml" xmlns:wp14="http://schemas.microsoft.com/office/word/2010/wordprocessingDrawing" xmlns:wp="http://schemas.openxmlformats.org/drawingml/2006/wordprocessingDrawing" xmlns:w10="urn:schemas-microsoft-com:office:word" xmlns:w="http://schemas.openxmlformats.org/wordprocessingml/2006/main" xmlns:w14="http://schemas.microsoft.com/office/word/2010/wordml" xmlns:w15="http://schemas.microsoft.com/office/word/2012/wordml" xmlns:w16cex="http://schemas.microsoft.com/office/word/2018/wordml/cex" xmlns:w16cid="http://schemas.microsoft.com/office/word/2016/wordml/cid" xmlns:w16="http://schemas.microsoft.com/office/word/2018/wordml" xmlns:w16sdtdh="http://schemas.microsoft.com/office/word/2020/wordml/sdtdatahash" xmlns:w16se="http://schemas.microsoft.com/office/word/2015/wordml/symex" xmlns:wpg="http://schemas.microsoft.com/office/word/2010/wordprocessingGroup" xmlns:wpi="http://schemas.microsoft.com/office/word/2010/wordprocessingInk" xmlns:wne="http://schemas.microsoft.com/office/word/2006/wordml" xmlns:wps="http://schemas.microsoft.com/office/word/2010/wordprocessingShape" mc:Ignorable="w14 w15 w16se w16cid w16 w16cex w16sdtdh wp14">
   <w:numPicBullet w:numPicBulletId="0">
     <w:pict>
       <v:shapetype id="_x0000_t75" coordsize="21600,21600" o:spt="75" o:preferrelative="t" path="m@4@5l@4@11@9@11@9@5xe" filled="f" stroked="f">
@@ -1363,7 +1383,7 @@
         <v:path o:extrusionok="f" gradientshapeok="t" o:connecttype="rect"/>
         <o:lock v:ext="edit" aspectratio="t"/>
       </v:shapetype>
-      <v:shape id="_x0000_i1033" type="#_x0000_t75" style="width:11.55pt;height:11.55pt" o:bullet="t">
+      <v:shape id="_x0000_i1031" type="#_x0000_t75" style="width:11.55pt;height:11.55pt" o:bullet="t">
         <v:imagedata r:id="rId1" o:title="msoD102"/>
       </v:shape>
     </w:pict>

</xml_diff>

<commit_message>
Moving ahead with new milestone
</commit_message>
<xml_diff>
--- a/Covid - 19 Vaccines Analysis.docx
+++ b/Covid - 19 Vaccines Analysis.docx
@@ -1019,6 +1019,178 @@
         <w:pStyle w:val="ListParagraph"/>
         <w:numPr>
           <w:ilvl w:val="0"/>
+          <w:numId w:val="3"/>
+        </w:numPr>
+        <w:spacing w:line="276" w:lineRule="auto"/>
+        <w:jc w:val="both"/>
+        <w:rPr>
+          <w:rFonts w:ascii="Avenir Next LT Pro Light" w:hAnsi="Avenir Next LT Pro Light"/>
+          <w:sz w:val="24"/>
+          <w:szCs w:val="24"/>
+          <w:lang w:val="en-US"/>
+        </w:rPr>
+      </w:pPr>
+      <w:r>
+        <w:rPr>
+          <w:rFonts w:ascii="Avenir Next LT Pro Light" w:hAnsi="Avenir Next LT Pro Light"/>
+          <w:sz w:val="24"/>
+          <w:szCs w:val="24"/>
+          <w:lang w:val="en-US"/>
+        </w:rPr>
+        <w:t xml:space="preserve">Milestone – </w:t>
+      </w:r>
+      <w:r>
+        <w:rPr>
+          <w:rFonts w:ascii="Avenir Next LT Pro Light" w:hAnsi="Avenir Next LT Pro Light"/>
+          <w:sz w:val="24"/>
+          <w:szCs w:val="24"/>
+          <w:lang w:val="en-US"/>
+        </w:rPr>
+        <w:t xml:space="preserve">2 </w:t>
+      </w:r>
+    </w:p>
+    <w:p>
+      <w:pPr>
+        <w:pStyle w:val="ListParagraph"/>
+        <w:numPr>
+          <w:ilvl w:val="0"/>
+          <w:numId w:val="4"/>
+        </w:numPr>
+        <w:spacing w:line="276" w:lineRule="auto"/>
+        <w:jc w:val="both"/>
+        <w:rPr>
+          <w:rFonts w:ascii="Avenir Next LT Pro Light" w:hAnsi="Avenir Next LT Pro Light"/>
+          <w:sz w:val="24"/>
+          <w:szCs w:val="24"/>
+          <w:lang w:val="en-US"/>
+        </w:rPr>
+      </w:pPr>
+      <w:r>
+        <w:rPr>
+          <w:rFonts w:ascii="Avenir Next LT Pro Light" w:hAnsi="Avenir Next LT Pro Light"/>
+          <w:sz w:val="24"/>
+          <w:szCs w:val="24"/>
+          <w:lang w:val="en-US"/>
+        </w:rPr>
+        <w:t xml:space="preserve">Download the Tweet dataset from Kaggle. </w:t>
+      </w:r>
+    </w:p>
+    <w:p>
+      <w:pPr>
+        <w:pStyle w:val="ListParagraph"/>
+        <w:numPr>
+          <w:ilvl w:val="0"/>
+          <w:numId w:val="4"/>
+        </w:numPr>
+        <w:spacing w:line="276" w:lineRule="auto"/>
+        <w:jc w:val="both"/>
+        <w:rPr>
+          <w:rFonts w:ascii="Avenir Next LT Pro Light" w:hAnsi="Avenir Next LT Pro Light"/>
+          <w:sz w:val="24"/>
+          <w:szCs w:val="24"/>
+          <w:lang w:val="en-US"/>
+        </w:rPr>
+      </w:pPr>
+      <w:r>
+        <w:rPr>
+          <w:rFonts w:ascii="Avenir Next LT Pro Light" w:hAnsi="Avenir Next LT Pro Light"/>
+          <w:sz w:val="24"/>
+          <w:szCs w:val="24"/>
+          <w:lang w:val="en-US"/>
+        </w:rPr>
+        <w:t xml:space="preserve">Dump the dataset into HDFS. </w:t>
+      </w:r>
+    </w:p>
+    <w:p>
+      <w:pPr>
+        <w:spacing w:after="0" w:line="276" w:lineRule="auto"/>
+        <w:jc w:val="both"/>
+        <w:rPr>
+          <w:rFonts w:ascii="Avenir Next LT Pro Light" w:hAnsi="Avenir Next LT Pro Light"/>
+          <w:sz w:val="24"/>
+          <w:szCs w:val="24"/>
+          <w:lang w:val="en-US"/>
+        </w:rPr>
+      </w:pPr>
+    </w:p>
+    <w:p>
+      <w:pPr>
+        <w:pStyle w:val="ListParagraph"/>
+        <w:spacing w:after="0" w:line="276" w:lineRule="auto"/>
+        <w:ind w:left="1080"/>
+        <w:jc w:val="both"/>
+        <w:rPr>
+          <w:rFonts w:ascii="Avenir Next LT Pro Light" w:hAnsi="Avenir Next LT Pro Light"/>
+          <w:sz w:val="24"/>
+          <w:szCs w:val="24"/>
+          <w:lang w:val="en-US"/>
+        </w:rPr>
+      </w:pPr>
+    </w:p>
+    <w:p>
+      <w:pPr>
+        <w:pStyle w:val="ListParagraph"/>
+        <w:spacing w:after="0" w:line="276" w:lineRule="auto"/>
+        <w:ind w:left="1080"/>
+        <w:jc w:val="both"/>
+        <w:rPr>
+          <w:rFonts w:ascii="Avenir Next LT Pro Light" w:hAnsi="Avenir Next LT Pro Light"/>
+          <w:sz w:val="24"/>
+          <w:szCs w:val="24"/>
+          <w:lang w:val="en-US"/>
+        </w:rPr>
+      </w:pPr>
+    </w:p>
+    <w:p>
+      <w:pPr>
+        <w:pStyle w:val="ListParagraph"/>
+        <w:numPr>
+          <w:ilvl w:val="0"/>
+          <w:numId w:val="3"/>
+        </w:numPr>
+        <w:spacing w:line="276" w:lineRule="auto"/>
+        <w:jc w:val="both"/>
+        <w:rPr>
+          <w:rFonts w:ascii="Avenir Next LT Pro Light" w:hAnsi="Avenir Next LT Pro Light"/>
+          <w:sz w:val="24"/>
+          <w:szCs w:val="24"/>
+          <w:lang w:val="en-US"/>
+        </w:rPr>
+      </w:pPr>
+      <w:r>
+        <w:rPr>
+          <w:rFonts w:ascii="Avenir Next LT Pro Light" w:hAnsi="Avenir Next LT Pro Light"/>
+          <w:sz w:val="24"/>
+          <w:szCs w:val="24"/>
+          <w:lang w:val="en-US"/>
+        </w:rPr>
+        <w:lastRenderedPageBreak/>
+        <w:t xml:space="preserve">Milestone – </w:t>
+      </w:r>
+      <w:r>
+        <w:rPr>
+          <w:rFonts w:ascii="Avenir Next LT Pro Light" w:hAnsi="Avenir Next LT Pro Light"/>
+          <w:sz w:val="24"/>
+          <w:szCs w:val="24"/>
+          <w:lang w:val="en-US"/>
+        </w:rPr>
+        <w:t>3</w:t>
+      </w:r>
+      <w:r>
+        <w:rPr>
+          <w:rFonts w:ascii="Avenir Next LT Pro Light" w:hAnsi="Avenir Next LT Pro Light"/>
+          <w:sz w:val="24"/>
+          <w:szCs w:val="24"/>
+          <w:lang w:val="en-US"/>
+        </w:rPr>
+        <w:t xml:space="preserve"> </w:t>
+      </w:r>
+    </w:p>
+    <w:p>
+      <w:pPr>
+        <w:pStyle w:val="ListParagraph"/>
+        <w:numPr>
+          <w:ilvl w:val="0"/>
           <w:numId w:val="4"/>
         </w:numPr>
         <w:spacing w:after="0" w:line="276" w:lineRule="auto"/>
@@ -1030,6 +1202,15 @@
           <w:lang w:val="en-US"/>
         </w:rPr>
       </w:pPr>
+      <w:r>
+        <w:rPr>
+          <w:rFonts w:ascii="Avenir Next LT Pro Light" w:hAnsi="Avenir Next LT Pro Light"/>
+          <w:sz w:val="24"/>
+          <w:szCs w:val="24"/>
+          <w:lang w:val="en-US"/>
+        </w:rPr>
+        <w:t xml:space="preserve">Setup Apache hive in your local. </w:t>
+      </w:r>
     </w:p>
     <w:p>
       <w:pPr>
@@ -1042,54 +1223,6 @@
           <w:lang w:val="en-US"/>
         </w:rPr>
       </w:pPr>
-      <w:r>
-        <w:rPr>
-          <w:rFonts w:ascii="Avenir Next LT Pro Light" w:hAnsi="Avenir Next LT Pro Light"/>
-          <w:sz w:val="24"/>
-          <w:szCs w:val="24"/>
-          <w:lang w:val="en-US"/>
-        </w:rPr>
-        <w:t xml:space="preserve">Pull a stream of tweets with the matching keyword ‘Covid-19 Vaccines’ and dump it into HDFS. </w:t>
-      </w:r>
-    </w:p>
-    <w:p>
-      <w:pPr>
-        <w:spacing w:after="0" w:line="276" w:lineRule="auto"/>
-        <w:jc w:val="both"/>
-        <w:rPr>
-          <w:rFonts w:ascii="Avenir Next LT Pro Light" w:hAnsi="Avenir Next LT Pro Light"/>
-          <w:sz w:val="24"/>
-          <w:szCs w:val="24"/>
-          <w:lang w:val="en-US"/>
-        </w:rPr>
-      </w:pPr>
-      <w:r>
-        <w:rPr>
-          <w:rFonts w:ascii="Avenir Next LT Pro Light" w:hAnsi="Avenir Next LT Pro Light"/>
-          <w:sz w:val="24"/>
-          <w:szCs w:val="24"/>
-          <w:lang w:val="en-US"/>
-        </w:rPr>
-        <w:t>Setup Apache hive in your local</w:t>
-      </w:r>
-      <w:r>
-        <w:rPr>
-          <w:rFonts w:ascii="Avenir Next LT Pro Light" w:hAnsi="Avenir Next LT Pro Light"/>
-          <w:sz w:val="24"/>
-          <w:szCs w:val="24"/>
-          <w:lang w:val="en-US"/>
-        </w:rPr>
-        <w:t>.</w:t>
-      </w:r>
-      <w:r>
-        <w:rPr>
-          <w:rFonts w:ascii="Avenir Next LT Pro Light" w:hAnsi="Avenir Next LT Pro Light"/>
-          <w:sz w:val="24"/>
-          <w:szCs w:val="24"/>
-          <w:lang w:val="en-US"/>
-        </w:rPr>
-        <w:t xml:space="preserve"> </w:t>
-      </w:r>
     </w:p>
     <w:p>
       <w:pPr>
@@ -1256,21 +1389,7 @@
           <w:rPr>
             <w:rStyle w:val="Hyperlink"/>
           </w:rPr>
-          <w:t xml:space="preserve">Fetching Twitter Data into HDFS (Hadoop) using Apache Flume </w:t>
-        </w:r>
-        <w:proofErr w:type="gramStart"/>
-        <w:r>
-          <w:rPr>
-            <w:rStyle w:val="Hyperlink"/>
-          </w:rPr>
-          <w:t>.....</w:t>
-        </w:r>
-        <w:proofErr w:type="gramEnd"/>
-        <w:r>
-          <w:rPr>
-            <w:rStyle w:val="Hyperlink"/>
-          </w:rPr>
-          <w:t>Step By Step Guide on Windows 10 - YouTube</w:t>
+          <w:t>Fetching Twitter Data into HDFS (Hadoop) using Apache Flume .....Step By Step Guide on Windows 10 - YouTube</w:t>
         </w:r>
       </w:hyperlink>
     </w:p>
@@ -1279,10 +1398,7 @@
         <w:spacing w:after="0" w:line="276" w:lineRule="auto"/>
         <w:jc w:val="both"/>
         <w:rPr>
-          <w:rFonts w:ascii="Avenir Next LT Pro Light" w:hAnsi="Avenir Next LT Pro Light"/>
-          <w:sz w:val="24"/>
-          <w:szCs w:val="24"/>
-          <w:lang w:val="en-US"/>
+          <w:rStyle w:val="Hyperlink"/>
         </w:rPr>
       </w:pPr>
       <w:hyperlink r:id="rId11" w:history="1">
@@ -1291,6 +1407,26 @@
             <w:rStyle w:val="Hyperlink"/>
           </w:rPr>
           <w:t>Apache Flume - Fetching Twitter Data (tutorialspoint.com)</w:t>
+        </w:r>
+      </w:hyperlink>
+    </w:p>
+    <w:p>
+      <w:pPr>
+        <w:spacing w:after="0" w:line="276" w:lineRule="auto"/>
+        <w:jc w:val="both"/>
+        <w:rPr>
+          <w:rFonts w:ascii="Avenir Next LT Pro Light" w:hAnsi="Avenir Next LT Pro Light"/>
+          <w:sz w:val="24"/>
+          <w:szCs w:val="24"/>
+          <w:lang w:val="en-US"/>
+        </w:rPr>
+      </w:pPr>
+      <w:hyperlink r:id="rId12" w:history="1">
+        <w:r>
+          <w:rPr>
+            <w:rStyle w:val="Hyperlink"/>
+          </w:rPr>
+          <w:t>COVID-19 All Vaccines Tweets | Kaggle</w:t>
         </w:r>
       </w:hyperlink>
     </w:p>
@@ -1383,7 +1519,7 @@
         <v:path o:extrusionok="f" gradientshapeok="t" o:connecttype="rect"/>
         <o:lock v:ext="edit" aspectratio="t"/>
       </v:shapetype>
-      <v:shape id="_x0000_i1031" type="#_x0000_t75" style="width:11.55pt;height:11.55pt" o:bullet="t">
+      <v:shape id="_x0000_i1036" type="#_x0000_t75" style="width:11.55pt;height:11.55pt" o:bullet="t">
         <v:imagedata r:id="rId1" o:title="msoD102"/>
       </v:shape>
     </w:pict>

</xml_diff>

<commit_message>
Working Hive in Local ~ Need to add jar for Hive SerDe
</commit_message>
<xml_diff>
--- a/Covid - 19 Vaccines Analysis.docx
+++ b/Covid - 19 Vaccines Analysis.docx
@@ -606,6 +606,15 @@
         </w:rPr>
         <w:t>*</w:t>
       </w:r>
+      <w:r>
+        <w:rPr>
+          <w:rFonts w:ascii="Avenir Next LT Pro Light" w:hAnsi="Avenir Next LT Pro Light"/>
+          <w:sz w:val="24"/>
+          <w:szCs w:val="24"/>
+          <w:lang w:val="en-US"/>
+        </w:rPr>
+        <w:t>)</w:t>
+      </w:r>
     </w:p>
     <w:p>
       <w:pPr>
@@ -813,6 +822,19 @@
         </w:rPr>
         <w:t>Use Twitter API V2.0</w:t>
       </w:r>
+    </w:p>
+    <w:p>
+      <w:pPr>
+        <w:pStyle w:val="ListParagraph"/>
+        <w:spacing w:line="276" w:lineRule="auto"/>
+        <w:jc w:val="both"/>
+        <w:rPr>
+          <w:rFonts w:ascii="Avenir Next LT Pro Light" w:hAnsi="Avenir Next LT Pro Light"/>
+          <w:sz w:val="24"/>
+          <w:szCs w:val="24"/>
+          <w:lang w:val="en-US"/>
+        </w:rPr>
+      </w:pPr>
     </w:p>
     <w:p>
       <w:pPr>
@@ -1011,8 +1033,45 @@
           <w:u w:val="single"/>
           <w:lang w:val="en-US"/>
         </w:rPr>
-        <w:t xml:space="preserve">Alternate method we tried to use to collect the “Tweets” from twitter, unfortunately pulling of tweets has been blocked from Tweeter itself. </w:t>
-      </w:r>
+        <w:t>Alternate method we tried to use to collect the “Tweets” from twitter</w:t>
+      </w:r>
+      <w:r>
+        <w:rPr>
+          <w:rFonts w:ascii="Avenir Next LT Pro Light" w:hAnsi="Avenir Next LT Pro Light"/>
+          <w:i/>
+          <w:iCs/>
+          <w:sz w:val="24"/>
+          <w:szCs w:val="24"/>
+          <w:u w:val="single"/>
+          <w:lang w:val="en-US"/>
+        </w:rPr>
+        <w:t xml:space="preserve"> using tweepy</w:t>
+      </w:r>
+      <w:r>
+        <w:rPr>
+          <w:rFonts w:ascii="Avenir Next LT Pro Light" w:hAnsi="Avenir Next LT Pro Light"/>
+          <w:i/>
+          <w:iCs/>
+          <w:sz w:val="24"/>
+          <w:szCs w:val="24"/>
+          <w:u w:val="single"/>
+          <w:lang w:val="en-US"/>
+        </w:rPr>
+        <w:t xml:space="preserve">, unfortunately pulling of tweets has been blocked from Tweeter itself. </w:t>
+      </w:r>
+    </w:p>
+    <w:p>
+      <w:pPr>
+        <w:pStyle w:val="ListParagraph"/>
+        <w:spacing w:line="276" w:lineRule="auto"/>
+        <w:jc w:val="both"/>
+        <w:rPr>
+          <w:rFonts w:ascii="Avenir Next LT Pro Light" w:hAnsi="Avenir Next LT Pro Light"/>
+          <w:sz w:val="24"/>
+          <w:szCs w:val="24"/>
+          <w:lang w:val="en-US"/>
+        </w:rPr>
+      </w:pPr>
     </w:p>
     <w:p>
       <w:pPr>
@@ -1046,7 +1105,25 @@
           <w:szCs w:val="24"/>
           <w:lang w:val="en-US"/>
         </w:rPr>
-        <w:t xml:space="preserve">2 </w:t>
+        <w:t>2</w:t>
+      </w:r>
+      <w:r>
+        <w:rPr>
+          <w:rFonts w:ascii="Avenir Next LT Pro Light" w:hAnsi="Avenir Next LT Pro Light"/>
+          <w:sz w:val="24"/>
+          <w:szCs w:val="24"/>
+          <w:lang w:val="en-US"/>
+        </w:rPr>
+        <w:t>.1</w:t>
+      </w:r>
+      <w:r>
+        <w:rPr>
+          <w:rFonts w:ascii="Avenir Next LT Pro Light" w:hAnsi="Avenir Next LT Pro Light"/>
+          <w:sz w:val="24"/>
+          <w:szCs w:val="24"/>
+          <w:lang w:val="en-US"/>
+        </w:rPr>
+        <w:t xml:space="preserve"> </w:t>
       </w:r>
     </w:p>
     <w:p>
@@ -1164,7 +1241,6 @@
           <w:szCs w:val="24"/>
           <w:lang w:val="en-US"/>
         </w:rPr>
-        <w:lastRenderedPageBreak/>
         <w:t xml:space="preserve">Milestone – </w:t>
       </w:r>
       <w:r>
@@ -1174,16 +1250,7 @@
           <w:szCs w:val="24"/>
           <w:lang w:val="en-US"/>
         </w:rPr>
-        <w:t>3</w:t>
-      </w:r>
-      <w:r>
-        <w:rPr>
-          <w:rFonts w:ascii="Avenir Next LT Pro Light" w:hAnsi="Avenir Next LT Pro Light"/>
-          <w:sz w:val="24"/>
-          <w:szCs w:val="24"/>
-          <w:lang w:val="en-US"/>
-        </w:rPr>
-        <w:t xml:space="preserve"> </w:t>
+        <w:t xml:space="preserve">3 </w:t>
       </w:r>
     </w:p>
     <w:p>
@@ -1209,7 +1276,85 @@
           <w:szCs w:val="24"/>
           <w:lang w:val="en-US"/>
         </w:rPr>
-        <w:t xml:space="preserve">Setup Apache hive in your local. </w:t>
+        <w:t>Setup Apache hive in your local</w:t>
+      </w:r>
+    </w:p>
+    <w:p>
+      <w:pPr>
+        <w:pStyle w:val="ListParagraph"/>
+        <w:numPr>
+          <w:ilvl w:val="0"/>
+          <w:numId w:val="4"/>
+        </w:numPr>
+        <w:spacing w:after="0" w:line="276" w:lineRule="auto"/>
+        <w:jc w:val="both"/>
+        <w:rPr>
+          <w:rFonts w:ascii="Avenir Next LT Pro Light" w:hAnsi="Avenir Next LT Pro Light"/>
+          <w:sz w:val="24"/>
+          <w:szCs w:val="24"/>
+          <w:lang w:val="en-US"/>
+        </w:rPr>
+      </w:pPr>
+      <w:r>
+        <w:rPr>
+          <w:rFonts w:ascii="Avenir Next LT Pro Light" w:hAnsi="Avenir Next LT Pro Light"/>
+          <w:sz w:val="24"/>
+          <w:szCs w:val="24"/>
+          <w:lang w:val="en-US"/>
+        </w:rPr>
+        <w:t>1. Java Version - 8</w:t>
+      </w:r>
+    </w:p>
+    <w:p>
+      <w:pPr>
+        <w:pStyle w:val="ListParagraph"/>
+        <w:numPr>
+          <w:ilvl w:val="0"/>
+          <w:numId w:val="4"/>
+        </w:numPr>
+        <w:spacing w:after="0" w:line="276" w:lineRule="auto"/>
+        <w:jc w:val="both"/>
+        <w:rPr>
+          <w:rFonts w:ascii="Avenir Next LT Pro Light" w:hAnsi="Avenir Next LT Pro Light"/>
+          <w:sz w:val="24"/>
+          <w:szCs w:val="24"/>
+          <w:lang w:val="en-US"/>
+        </w:rPr>
+      </w:pPr>
+      <w:r>
+        <w:rPr>
+          <w:rFonts w:ascii="Avenir Next LT Pro Light" w:hAnsi="Avenir Next LT Pro Light"/>
+          <w:sz w:val="24"/>
+          <w:szCs w:val="24"/>
+          <w:lang w:val="en-US"/>
+        </w:rPr>
+        <w:t>2. Hadoop – 2.7.0</w:t>
+      </w:r>
+    </w:p>
+    <w:p>
+      <w:pPr>
+        <w:pStyle w:val="ListParagraph"/>
+        <w:numPr>
+          <w:ilvl w:val="0"/>
+          <w:numId w:val="4"/>
+        </w:numPr>
+        <w:spacing w:after="0" w:line="276" w:lineRule="auto"/>
+        <w:jc w:val="both"/>
+        <w:rPr>
+          <w:rFonts w:ascii="Avenir Next LT Pro Light" w:hAnsi="Avenir Next LT Pro Light"/>
+          <w:sz w:val="24"/>
+          <w:szCs w:val="24"/>
+          <w:lang w:val="en-US"/>
+        </w:rPr>
+      </w:pPr>
+      <w:r>
+        <w:rPr>
+          <w:rFonts w:ascii="Avenir Next LT Pro Light" w:hAnsi="Avenir Next LT Pro Light"/>
+          <w:sz w:val="24"/>
+          <w:szCs w:val="24"/>
+          <w:lang w:val="en-US"/>
+        </w:rPr>
+        <w:t xml:space="preserve">3. Apache Derby </w:t>
       </w:r>
     </w:p>
     <w:p>
@@ -1519,7 +1664,7 @@
         <v:path o:extrusionok="f" gradientshapeok="t" o:connecttype="rect"/>
         <o:lock v:ext="edit" aspectratio="t"/>
       </v:shapetype>
-      <v:shape id="_x0000_i1036" type="#_x0000_t75" style="width:11.55pt;height:11.55pt" o:bullet="t">
+      <v:shape id="_x0000_i1029" type="#_x0000_t75" style="width:11.15pt;height:11.15pt" o:bullet="t">
         <v:imagedata r:id="rId1" o:title="msoD102"/>
       </v:shape>
     </w:pict>

</xml_diff>